<commit_message>
Trying to Fix SJF
</commit_message>
<xml_diff>
--- a/README.docx
+++ b/README.docx
@@ -8,8 +8,6 @@
           <w:b/>
         </w:rPr>
       </w:pPr>
-      <w:bookmarkStart w:id="0" w:name="_GoBack"/>
-      <w:bookmarkEnd w:id="0"/>
       <w:r>
         <w:rPr>
           <w:b/>
@@ -76,7 +74,22 @@
         </w:numPr>
       </w:pPr>
       <w:r>
-        <w:t xml:space="preserve">I added a few misuse test cases Wednesday morning </w:t>
+        <w:t xml:space="preserve">I added a </w:t>
+      </w:r>
+      <w:r>
+        <w:t>three</w:t>
+      </w:r>
+      <w:r>
+        <w:t xml:space="preserve"> misuse </w:t>
+      </w:r>
+      <w:r>
+        <w:t>test cases Wednesday morning</w:t>
+      </w:r>
+      <w:r>
+        <w:t>; everything else was submitted on time</w:t>
+      </w:r>
+      <w:r>
+        <w:t>, as I didn’t go to sleep</w:t>
       </w:r>
     </w:p>
     <w:p/>
@@ -296,17 +309,14 @@
         </w:numPr>
       </w:pPr>
       <w:r>
+        <w:lastRenderedPageBreak/>
         <w:t>I decided on different behavior than jiaping for wjp_test_invalid_join where an attempted join was valid on a thread that had already</w:t>
       </w:r>
       <w:r>
         <w:t xml:space="preserve"> </w:t>
       </w:r>
       <w:r>
-        <w:t xml:space="preserve">terminated that was attempting </w:t>
-      </w:r>
-      <w:r>
-        <w:lastRenderedPageBreak/>
-        <w:t>to be joined</w:t>
+        <w:t>terminated that was attempting to be joined</w:t>
       </w:r>
       <w:r>
         <w:t>; I decided to return success if another join is attempted on a prior created, but finished, thread</w:t>
@@ -524,6 +534,26 @@
       <w:r>
         <w:t xml:space="preserve"> </w:t>
       </w:r>
+    </w:p>
+    <w:p>
+      <w:pPr>
+        <w:pStyle w:val="ListParagraph"/>
+        <w:numPr>
+          <w:ilvl w:val="0"/>
+          <w:numId w:val="4"/>
+        </w:numPr>
+      </w:pPr>
+      <w:r>
+        <w:t>Also, I did not have any signal handling except for SIGALRM</w:t>
+      </w:r>
+      <w:r>
+        <w:t xml:space="preserve">. This is the only signal the program responds to/uses. </w:t>
+      </w:r>
+      <w:r>
+        <w:t xml:space="preserve">If you kill or do ctrl-C/Z I am unsure as to how the behavior would happen. </w:t>
+      </w:r>
+      <w:bookmarkStart w:id="0" w:name="_GoBack"/>
+      <w:bookmarkEnd w:id="0"/>
     </w:p>
     <w:p/>
     <w:p>
@@ -1185,6 +1215,7 @@
     <w:lsdException w:name="HTML Sample" w:semiHidden="1" w:unhideWhenUsed="1"/>
     <w:lsdException w:name="HTML Typewriter" w:semiHidden="1" w:unhideWhenUsed="1"/>
     <w:lsdException w:name="HTML Variable" w:semiHidden="1" w:unhideWhenUsed="1"/>
+    <w:lsdException w:name="Normal Table" w:semiHidden="1" w:unhideWhenUsed="1"/>
     <w:lsdException w:name="annotation subject" w:semiHidden="1" w:unhideWhenUsed="1"/>
     <w:lsdException w:name="No List" w:semiHidden="1" w:unhideWhenUsed="1"/>
     <w:lsdException w:name="Outline List 1" w:semiHidden="1" w:unhideWhenUsed="1"/>
@@ -1230,9 +1261,11 @@
     <w:lsdException w:name="Table Subtle 1" w:semiHidden="1" w:unhideWhenUsed="1"/>
     <w:lsdException w:name="Table Subtle 2" w:semiHidden="1" w:unhideWhenUsed="1"/>
     <w:lsdException w:name="Table Web 1" w:semiHidden="1" w:unhideWhenUsed="1"/>
+    <w:lsdException w:name="Table Web 2" w:semiHidden="1" w:unhideWhenUsed="1"/>
     <w:lsdException w:name="Table Web 3" w:semiHidden="1" w:unhideWhenUsed="1"/>
     <w:lsdException w:name="Balloon Text" w:semiHidden="1" w:unhideWhenUsed="1"/>
     <w:lsdException w:name="Table Grid" w:uiPriority="39"/>
+    <w:lsdException w:name="Table Theme" w:semiHidden="1" w:unhideWhenUsed="1"/>
     <w:lsdException w:name="Note Level 1" w:semiHidden="1" w:unhideWhenUsed="1"/>
     <w:lsdException w:name="Note Level 2" w:semiHidden="1" w:unhideWhenUsed="1"/>
     <w:lsdException w:name="Note Level 3" w:semiHidden="1" w:unhideWhenUsed="1"/>

</xml_diff>